<commit_message>
add grob recherche wiki
</commit_message>
<xml_diff>
--- a/Modellierungen/Bilder_Rechte_Lizenzen.docx
+++ b/Modellierungen/Bilder_Rechte_Lizenzen.docx
@@ -53,6 +53,257 @@
       <w:pPr>
         <w:pStyle w:val="Listenabsatz"/>
         <w:numPr>
+          <w:ilvl w:val="2"/>
+          <w:numId w:val="1"/>
+        </w:numPr>
+      </w:pPr>
+      <w:r>
+        <w:t>Ansicht als normaler User</w:t>
+      </w:r>
+    </w:p>
+    <w:p>
+      <w:r>
+        <w:t>Auf der Hauptseite:</w:t>
+      </w:r>
+    </w:p>
+    <w:p>
+      <w:r>
+        <w:t xml:space="preserve">Der Text ist unter der Lizenz </w:t>
+      </w:r>
+      <w:hyperlink r:id="rId5" w:history="1">
+        <w:r>
+          <w:rPr>
+            <w:rStyle w:val="Hyperlink"/>
+          </w:rPr>
+          <w:t>„Creative Commons Attribution/Share Alike“</w:t>
+        </w:r>
+      </w:hyperlink>
+      <w:r>
+        <w:t xml:space="preserve"> verfügbar; Informationen zu den Urhebern und zum Lizenzstatus eingebundener Mediendateien (etwa Bilder oder Videos) können im Regelfall durch Anklicken dieser abgerufen werden. Möglicherweise unterliegen die Inhalte jeweils zusätzlichen Bedingungen. Durch die Nutzung dieser Website erklären Sie sich mit den </w:t>
+      </w:r>
+      <w:hyperlink r:id="rId6" w:history="1">
+        <w:r>
+          <w:rPr>
+            <w:rStyle w:val="Hyperlink"/>
+          </w:rPr>
+          <w:t>Nutzungsbedingungen</w:t>
+        </w:r>
+      </w:hyperlink>
+      <w:r>
+        <w:t xml:space="preserve"> und der </w:t>
+      </w:r>
+      <w:hyperlink r:id="rId7" w:history="1">
+        <w:r>
+          <w:rPr>
+            <w:rStyle w:val="Hyperlink"/>
+          </w:rPr>
+          <w:t>Datenschutzrichtlinie</w:t>
+        </w:r>
+      </w:hyperlink>
+      <w:r>
+        <w:t xml:space="preserve"> einverstanden.</w:t>
+      </w:r>
+      <w:r>
+        <w:br/>
+        <w:t>Wikipedia® ist eine eingetragene Marke der Wikimedia Foundation Inc.</w:t>
+      </w:r>
+    </w:p>
+    <w:p>
+      <w:r>
+        <w:t>Bilder Ansicht:</w:t>
+      </w:r>
+    </w:p>
+    <w:p>
+      <w:r>
+        <w:t>Bilder Name, Inhaltstitel(Jahr), Lizenz und Hinweis zur Weiternutzung, Filename, erstellung, Detail zur Genehmigung:</w:t>
+      </w:r>
+    </w:p>
+    <w:p>
+      <w:r>
+        <w:t xml:space="preserve">Dieses Foto wurde von </w:t>
+      </w:r>
+      <w:hyperlink r:id="rId8" w:tooltip="w:de:User:Karl Gruber" w:history="1">
+        <w:r>
+          <w:rPr>
+            <w:rStyle w:val="Hyperlink"/>
+            <w:b/>
+            <w:bCs/>
+          </w:rPr>
+          <w:t>Karl Gruber</w:t>
+        </w:r>
+      </w:hyperlink>
+      <w:r>
+        <w:t xml:space="preserve"> (K@rl) erstellt und unter </w:t>
+      </w:r>
+      <w:r>
+        <w:rPr>
+          <w:b/>
+          <w:bCs/>
+        </w:rPr>
+        <w:t>CC BY-SA 4.0</w:t>
+      </w:r>
+      <w:r>
+        <w:t xml:space="preserve"> veröffentlicht. Das Bild kann frei verwendet werden, wenn die weiteren Lizenzbestimmungen eingehalten werden. Die Lizenz erfordert eine Nennung des Namens (sie soll in der Form </w:t>
+      </w:r>
+      <w:r>
+        <w:rPr>
+          <w:b/>
+          <w:bCs/>
+        </w:rPr>
+        <w:t>Wikimedia Commons/KarlGruber</w:t>
+      </w:r>
+      <w:r>
+        <w:t xml:space="preserve"> erfolgen) sowie der Lizenz </w:t>
+      </w:r>
+      <w:r>
+        <w:rPr>
+          <w:i/>
+          <w:iCs/>
+        </w:rPr>
+        <w:t>CC BY-SA 4.0</w:t>
+      </w:r>
+      <w:r>
+        <w:t xml:space="preserve">. Genaueres unter </w:t>
+      </w:r>
+      <w:hyperlink r:id="rId9" w:history="1">
+        <w:r>
+          <w:rPr>
+            <w:rStyle w:val="Hyperlink"/>
+          </w:rPr>
+          <w:t>Beschreibung der Lizenz</w:t>
+        </w:r>
+      </w:hyperlink>
+    </w:p>
+    <w:p/>
+    <w:p>
+      <w:r>
+        <w:t>Wikipedia Datenschutz:</w:t>
+      </w:r>
+      <w:r>
+        <w:t xml:space="preserve"> </w:t>
+      </w:r>
+      <w:hyperlink r:id="rId10" w:history="1">
+        <w:r>
+          <w:rPr>
+            <w:rStyle w:val="Hyperlink"/>
+          </w:rPr>
+          <w:t>https://meta.wikimedia.org/wiki/Privacy_policy/de</w:t>
+        </w:r>
+      </w:hyperlink>
+    </w:p>
+    <w:p>
+      <w:r>
+        <w:t>ToDo</w:t>
+      </w:r>
+    </w:p>
+    <w:p>
+      <w:r>
+        <w:t xml:space="preserve">Wikipedia Nutzungsbedingungen: </w:t>
+      </w:r>
+      <w:hyperlink r:id="rId11" w:history="1">
+        <w:r>
+          <w:rPr>
+            <w:rStyle w:val="Hyperlink"/>
+          </w:rPr>
+          <w:t>https://foundation.wikimedia.org/wiki/Terms_of_Use/de</w:t>
+        </w:r>
+      </w:hyperlink>
+    </w:p>
+    <w:p>
+      <w:r>
+        <w:t>ToDo</w:t>
+      </w:r>
+    </w:p>
+    <w:p/>
+    <w:p>
+      <w:r>
+        <w:t>Ansicht Upload:</w:t>
+      </w:r>
+    </w:p>
+    <w:p>
+      <w:r>
+        <w:t>Besten eigene Bilder</w:t>
+      </w:r>
+    </w:p>
+    <w:p>
+      <w:r>
+        <w:t>Lizenz und Autor zwingend anzugeben</w:t>
+      </w:r>
+    </w:p>
+    <w:p>
+      <w:r>
+        <w:t>Dies ist mein eigenes Werk</w:t>
+      </w:r>
+    </w:p>
+    <w:p>
+      <w:r>
+        <w:t>Ich bestätige, dass ich das Urberrecht für diese Datei besitze und stimme unwiederruflich der Veröffenlichung dieser Datei auf Wikimedia Commons unter der Lizenz „Creative Commons Namensnennung – Weitergabe unter gleichen Bedingungen 4.0 International“ sowie den Nutungbedingungen zu.</w:t>
+      </w:r>
+    </w:p>
+    <w:p/>
+    <w:p>
+      <w:r>
+        <w:t xml:space="preserve">Wikimedia Comments(Archiev) </w:t>
+      </w:r>
+      <w:hyperlink r:id="rId12" w:history="1">
+        <w:r>
+          <w:rPr>
+            <w:rStyle w:val="Hyperlink"/>
+          </w:rPr>
+          <w:t>https://de.wikipedia.org/wiki/Hilfe:Wikimedia_Commons</w:t>
+        </w:r>
+      </w:hyperlink>
+    </w:p>
+    <w:p/>
+    <w:p>
+      <w:r>
+        <w:t>Anleitung Bilder upload :</w:t>
+      </w:r>
+      <w:r>
+        <w:t>https://commons.wikimedia.org/wiki/Commons:First_steps/Uploading_files/de</w:t>
+      </w:r>
+    </w:p>
+    <w:p>
+      <w:r>
+        <w:tab/>
+        <w:t xml:space="preserve">Lizenz Auswahl </w:t>
+      </w:r>
+      <w:hyperlink r:id="rId13" w:history="1">
+        <w:r>
+          <w:rPr>
+            <w:rStyle w:val="Hyperlink"/>
+          </w:rPr>
+          <w:t>https://commons.wikimedia.org/wiki/Commons:First_steps/License_selection/de</w:t>
+        </w:r>
+      </w:hyperlink>
+    </w:p>
+    <w:p>
+      <w:r>
+        <w:tab/>
+      </w:r>
+      <w:r>
+        <w:rPr>
+          <w:b/>
+          <w:bCs/>
+          <w:color w:val="00B050"/>
+        </w:rPr>
+        <w:t>Übersichtsbild</w:t>
+      </w:r>
+      <w:r>
+        <w:rPr>
+          <w:color w:val="00B050"/>
+        </w:rPr>
+        <w:t xml:space="preserve"> </w:t>
+      </w:r>
+      <w:r>
+        <w:t>https://commons.wikimedia.org/wiki/Commons:First_steps/License_selection/de#/media/File:Decision_Tree_on_Uploading_Images_de.svg</w:t>
+      </w:r>
+    </w:p>
+    <w:p/>
+    <w:p>
+      <w:pPr>
+        <w:pStyle w:val="Listenabsatz"/>
+        <w:numPr>
           <w:ilvl w:val="1"/>
           <w:numId w:val="1"/>
         </w:numPr>
@@ -115,10 +366,7 @@
         <w:t>Copyright</w:t>
       </w:r>
       <w:r>
-        <w:t>/</w:t>
-      </w:r>
-      <w:r>
-        <w:t>Datenschutz</w:t>
+        <w:t>/Datenschutz</w:t>
       </w:r>
     </w:p>
     <w:p>
@@ -163,7 +411,51 @@
         <w:t>Urheberrechtsverletzungen</w:t>
       </w:r>
     </w:p>
-    <w:p/>
+    <w:p>
+      <w:pPr>
+        <w:pStyle w:val="Listenabsatz"/>
+        <w:numPr>
+          <w:ilvl w:val="0"/>
+          <w:numId w:val="1"/>
+        </w:numPr>
+      </w:pPr>
+      <w:r>
+        <w:t>Lizenzart</w:t>
+      </w:r>
+    </w:p>
+    <w:p>
+      <w:hyperlink r:id="rId14" w:history="1">
+        <w:r>
+          <w:rPr>
+            <w:rStyle w:val="Hyperlink"/>
+          </w:rPr>
+          <w:t>https://de.wikipedia.org/wiki/Creative_Commons</w:t>
+        </w:r>
+      </w:hyperlink>
+    </w:p>
+    <w:p>
+      <w:r>
+        <w:t>https://creativecommons.org/licenses/by-sa/4.0/deed.de</w:t>
+      </w:r>
+    </w:p>
+    <w:p>
+      <w:hyperlink r:id="rId15" w:history="1">
+        <w:r>
+          <w:rPr>
+            <w:rStyle w:val="Hyperlink"/>
+          </w:rPr>
+          <w:t>https://de.wikipedia.org/wiki/Wikipedia:Lizenzbestimmungen_Creative_Commons_Attribution-ShareAlike_3.0_Unported</w:t>
+        </w:r>
+      </w:hyperlink>
+      <w:r>
+        <w:t xml:space="preserve"> (Wikipedia Lizenz Art)</w:t>
+      </w:r>
+    </w:p>
+    <w:p>
+      <w:r>
+        <w:t>https://freedomdefined.org/Licenses</w:t>
+      </w:r>
+    </w:p>
     <w:p/>
     <w:p>
       <w:r>
@@ -300,7 +592,7 @@
         <w:rFonts w:ascii="Courier New" w:hAnsi="Courier New" w:cs="Courier New" w:hint="default"/>
       </w:rPr>
     </w:lvl>
-    <w:lvl w:ilvl="2" w:tplc="04070005" w:tentative="1">
+    <w:lvl w:ilvl="2" w:tplc="04070005">
       <w:start w:val="1"/>
       <w:numFmt w:val="bullet"/>
       <w:lvlText w:val=""/>
@@ -943,6 +1235,29 @@
       <w:contextualSpacing/>
     </w:pPr>
   </w:style>
+  <w:style w:type="character" w:styleId="Hyperlink">
+    <w:name w:val="Hyperlink"/>
+    <w:basedOn w:val="Absatz-Standardschriftart"/>
+    <w:uiPriority w:val="99"/>
+    <w:unhideWhenUsed/>
+    <w:rsid w:val="002D3B4F"/>
+    <w:rPr>
+      <w:color w:val="0000FF"/>
+      <w:u w:val="single"/>
+    </w:rPr>
+  </w:style>
+  <w:style w:type="character" w:styleId="NichtaufgelsteErwhnung">
+    <w:name w:val="Unresolved Mention"/>
+    <w:basedOn w:val="Absatz-Standardschriftart"/>
+    <w:uiPriority w:val="99"/>
+    <w:semiHidden/>
+    <w:unhideWhenUsed/>
+    <w:rsid w:val="002D3B4F"/>
+    <w:rPr>
+      <w:color w:val="605E5C"/>
+      <w:shd w:val="clear" w:color="auto" w:fill="E1DFDD"/>
+    </w:rPr>
+  </w:style>
 </w:styles>
 </file>
 

</xml_diff>